<commit_message>
Read Me Documents, Managed Solution, Script
Read Me Documents, Managed Solution, Script
</commit_message>
<xml_diff>
--- a/Talk2CRM-Speech API Integration- Scripts.docx
+++ b/Talk2CRM-Speech API Integration- Scripts.docx
@@ -22,27 +22,36 @@
           <w:sz w:val="48"/>
           <w:szCs w:val="48"/>
         </w:rPr>
-        <w:t>D365</w:t>
-      </w:r>
+        <w:t>D</w:t>
+      </w:r>
+      <w:proofErr w:type="gramStart"/>
       <w:r>
         <w:rPr>
           <w:sz w:val="48"/>
           <w:szCs w:val="48"/>
         </w:rPr>
-        <w:t xml:space="preserve">  -</w:t>
+        <w:t>365</w:t>
       </w:r>
       <w:r>
         <w:rPr>
           <w:sz w:val="48"/>
           <w:szCs w:val="48"/>
         </w:rPr>
-        <w:t xml:space="preserve"> D365 </w:t>
-      </w:r>
+        <w:t xml:space="preserve">  -</w:t>
+      </w:r>
+      <w:proofErr w:type="gramEnd"/>
       <w:r>
         <w:rPr>
           <w:sz w:val="48"/>
           <w:szCs w:val="48"/>
         </w:rPr>
+        <w:t xml:space="preserve"> D365 </w:t>
+      </w:r>
+      <w:r>
+        <w:rPr>
+          <w:sz w:val="48"/>
+          <w:szCs w:val="48"/>
+        </w:rPr>
         <w:t>Integration with Speech API</w:t>
       </w:r>
     </w:p>
@@ -274,19 +283,70 @@
       </w:r>
     </w:p>
     <w:p>
-      <w:r>
-        <w:t xml:space="preserve">Scripts rely on cookies to manage data required for commands processing. There are scripts to identify the eligible window to execute the command when multiple form scripts are loaded. </w:t>
-      </w:r>
-      <w:r>
-        <w:t xml:space="preserve">There </w:t>
-      </w:r>
-      <w:r>
-        <w:t>Some functions are to manage cookies – create, read, update</w:t>
-      </w:r>
-    </w:p>
-    <w:p>
-      <w:r>
-        <w:t>Below are the some of the important methods to focus on, in each of the scripts</w:t>
+      <w:pPr>
+        <w:pStyle w:val="ListParagraph"/>
+        <w:numPr>
+          <w:ilvl w:val="0"/>
+          <w:numId w:val="1"/>
+        </w:numPr>
+      </w:pPr>
+      <w:r>
+        <w:t>SpeechRecognition</w:t>
+      </w:r>
+      <w:r>
+        <w:t>QuickCreate.js</w:t>
+      </w:r>
+    </w:p>
+    <w:p>
+      <w:pPr>
+        <w:pStyle w:val="ListParagraph"/>
+        <w:numPr>
+          <w:ilvl w:val="1"/>
+          <w:numId w:val="1"/>
+        </w:numPr>
+      </w:pPr>
+      <w:r>
+        <w:t>This script is attached to the Entity View (Active Accounts, My Contacts, Open</w:t>
+      </w:r>
+      <w:proofErr w:type="gramStart"/>
+      <w:r>
+        <w:t xml:space="preserve"> ..</w:t>
+      </w:r>
+      <w:proofErr w:type="gramEnd"/>
+      <w:r>
+        <w:t xml:space="preserve"> )</w:t>
+      </w:r>
+    </w:p>
+    <w:p>
+      <w:pPr>
+        <w:pStyle w:val="ListParagraph"/>
+        <w:numPr>
+          <w:ilvl w:val="1"/>
+          <w:numId w:val="1"/>
+        </w:numPr>
+      </w:pPr>
+      <w:r>
+        <w:t>Attached to the Entity Home Page Grid button (dummy) to clear items references</w:t>
+      </w:r>
+    </w:p>
+    <w:p>
+      <w:pPr>
+        <w:pStyle w:val="ListParagraph"/>
+        <w:numPr>
+          <w:ilvl w:val="1"/>
+          <w:numId w:val="1"/>
+        </w:numPr>
+      </w:pPr>
+      <w:r>
+        <w:t>Keeps track of record index when the Records load in Home Page Grid</w:t>
+      </w:r>
+      <w:r>
+        <w:t xml:space="preserve"> View.</w:t>
+      </w:r>
+    </w:p>
+    <w:p>
+      <w:r>
+        <w:t>Below are some of the important methods to focus on, in each of the scripts</w:t>
       </w:r>
     </w:p>
     <w:p>
@@ -365,6 +425,12 @@
     <w:p>
       <w:pPr>
         <w:pStyle w:val="ListParagraph"/>
+        <w:ind w:left="1440"/>
+      </w:pPr>
+    </w:p>
+    <w:p>
+      <w:pPr>
+        <w:pStyle w:val="ListParagraph"/>
         <w:numPr>
           <w:ilvl w:val="0"/>
           <w:numId w:val="2"/>
@@ -477,6 +543,18 @@
     <w:p>
       <w:pPr>
         <w:pStyle w:val="ListParagraph"/>
+        <w:ind w:left="1440"/>
+        <w:rPr>
+          <w:rFonts w:ascii="Consolas" w:hAnsi="Consolas" w:cs="Consolas"/>
+          <w:color w:val="000000"/>
+          <w:sz w:val="19"/>
+          <w:szCs w:val="19"/>
+        </w:rPr>
+      </w:pPr>
+    </w:p>
+    <w:p>
+      <w:pPr>
+        <w:pStyle w:val="ListParagraph"/>
         <w:numPr>
           <w:ilvl w:val="0"/>
           <w:numId w:val="2"/>
@@ -548,19 +626,25 @@
     <w:p>
       <w:pPr>
         <w:pStyle w:val="ListParagraph"/>
+        <w:ind w:left="1440"/>
+        <w:rPr>
+          <w:rFonts w:ascii="Consolas" w:hAnsi="Consolas" w:cs="Consolas"/>
+          <w:color w:val="000000"/>
+          <w:sz w:val="19"/>
+          <w:szCs w:val="19"/>
+        </w:rPr>
+      </w:pPr>
+    </w:p>
+    <w:p>
+      <w:pPr>
+        <w:pStyle w:val="ListParagraph"/>
         <w:numPr>
           <w:ilvl w:val="0"/>
           <w:numId w:val="2"/>
         </w:numPr>
       </w:pPr>
       <w:r>
-        <w:t xml:space="preserve">//Below is the method </w:t>
-      </w:r>
-      <w:r>
-        <w:t>set first field to focus on the page</w:t>
-      </w:r>
-      <w:r>
-        <w:t xml:space="preserve"> [</w:t>
+        <w:t>//Below is the method set first field to focus on the page [</w:t>
       </w:r>
       <w:r>
         <w:t>SpeechRecognition</w:t>
@@ -661,6 +745,246 @@
           <w:sz w:val="19"/>
           <w:szCs w:val="19"/>
         </w:rPr>
+        <w:t>) {}</w:t>
+      </w:r>
+    </w:p>
+    <w:p>
+      <w:pPr>
+        <w:pStyle w:val="ListParagraph"/>
+        <w:ind w:left="1440"/>
+      </w:pPr>
+    </w:p>
+    <w:p>
+      <w:pPr>
+        <w:pStyle w:val="ListParagraph"/>
+        <w:numPr>
+          <w:ilvl w:val="0"/>
+          <w:numId w:val="2"/>
+        </w:numPr>
+      </w:pPr>
+      <w:r>
+        <w:lastRenderedPageBreak/>
+        <w:t>//Below is the method to clear view records list reference when Entity Home Page grid loads [</w:t>
+      </w:r>
+      <w:r>
+        <w:t>SpeechRecognitionEntityGrid</w:t>
+      </w:r>
+      <w:r>
+        <w:t>.js]</w:t>
+      </w:r>
+    </w:p>
+    <w:p>
+      <w:pPr>
+        <w:pStyle w:val="ListParagraph"/>
+        <w:numPr>
+          <w:ilvl w:val="0"/>
+          <w:numId w:val="3"/>
+        </w:numPr>
+      </w:pPr>
+      <w:r>
+        <w:rPr>
+          <w:rFonts w:ascii="Consolas" w:hAnsi="Consolas" w:cs="Consolas"/>
+          <w:color w:val="0000FF"/>
+          <w:sz w:val="19"/>
+          <w:szCs w:val="19"/>
+        </w:rPr>
+        <w:t>function</w:t>
+      </w:r>
+      <w:r>
+        <w:rPr>
+          <w:rFonts w:ascii="Consolas" w:hAnsi="Consolas" w:cs="Consolas"/>
+          <w:color w:val="000000"/>
+          <w:sz w:val="19"/>
+          <w:szCs w:val="19"/>
+        </w:rPr>
+        <w:t xml:space="preserve"> </w:t>
+      </w:r>
+      <w:proofErr w:type="spellStart"/>
+      <w:proofErr w:type="gramStart"/>
+      <w:r>
+        <w:rPr>
+          <w:rFonts w:ascii="Consolas" w:hAnsi="Consolas" w:cs="Consolas"/>
+          <w:color w:val="000000"/>
+          <w:sz w:val="19"/>
+          <w:szCs w:val="19"/>
+        </w:rPr>
+        <w:t>ClearItemReferences</w:t>
+      </w:r>
+      <w:proofErr w:type="spellEnd"/>
+      <w:r>
+        <w:rPr>
+          <w:rFonts w:ascii="Consolas" w:hAnsi="Consolas" w:cs="Consolas"/>
+          <w:color w:val="000000"/>
+          <w:sz w:val="19"/>
+          <w:szCs w:val="19"/>
+        </w:rPr>
+        <w:t>(</w:t>
+      </w:r>
+      <w:proofErr w:type="spellStart"/>
+      <w:proofErr w:type="gramEnd"/>
+      <w:r>
+        <w:rPr>
+          <w:rFonts w:ascii="Consolas" w:hAnsi="Consolas" w:cs="Consolas"/>
+          <w:color w:val="000000"/>
+          <w:sz w:val="19"/>
+          <w:szCs w:val="19"/>
+        </w:rPr>
+        <w:t>PrimaryEntityTypeName</w:t>
+      </w:r>
+      <w:proofErr w:type="spellEnd"/>
+      <w:r>
+        <w:rPr>
+          <w:rFonts w:ascii="Consolas" w:hAnsi="Consolas" w:cs="Consolas"/>
+          <w:color w:val="000000"/>
+          <w:sz w:val="19"/>
+          <w:szCs w:val="19"/>
+        </w:rPr>
+        <w:t xml:space="preserve">, </w:t>
+      </w:r>
+      <w:proofErr w:type="spellStart"/>
+      <w:r>
+        <w:rPr>
+          <w:rFonts w:ascii="Consolas" w:hAnsi="Consolas" w:cs="Consolas"/>
+          <w:color w:val="000000"/>
+          <w:sz w:val="19"/>
+          <w:szCs w:val="19"/>
+        </w:rPr>
+        <w:t>PrimaryEntityTypeCode</w:t>
+      </w:r>
+      <w:proofErr w:type="spellEnd"/>
+      <w:r>
+        <w:rPr>
+          <w:rFonts w:ascii="Consolas" w:hAnsi="Consolas" w:cs="Consolas"/>
+          <w:color w:val="000000"/>
+          <w:sz w:val="19"/>
+          <w:szCs w:val="19"/>
+        </w:rPr>
+        <w:t>) {}</w:t>
+      </w:r>
+    </w:p>
+    <w:p>
+      <w:pPr>
+        <w:pStyle w:val="ListParagraph"/>
+        <w:ind w:left="1440"/>
+      </w:pPr>
+    </w:p>
+    <w:p>
+      <w:pPr>
+        <w:pStyle w:val="ListParagraph"/>
+        <w:numPr>
+          <w:ilvl w:val="0"/>
+          <w:numId w:val="2"/>
+        </w:numPr>
+      </w:pPr>
+      <w:r>
+        <w:t>//Below is the method to set the record index Home Page grid loads, this should be attached to the view</w:t>
+      </w:r>
+      <w:r>
+        <w:t xml:space="preserve">’s first column as a </w:t>
+      </w:r>
+      <w:proofErr w:type="spellStart"/>
+      <w:proofErr w:type="gramStart"/>
+      <w:r>
+        <w:t>webresource</w:t>
+      </w:r>
+      <w:proofErr w:type="spellEnd"/>
+      <w:r>
+        <w:t>[</w:t>
+      </w:r>
+      <w:proofErr w:type="gramEnd"/>
+      <w:r>
+        <w:t>SpeechRecognitionEntityGrid</w:t>
+      </w:r>
+      <w:r>
+        <w:t>.js]</w:t>
+      </w:r>
+    </w:p>
+    <w:p>
+      <w:pPr>
+        <w:pStyle w:val="ListParagraph"/>
+        <w:numPr>
+          <w:ilvl w:val="0"/>
+          <w:numId w:val="3"/>
+        </w:numPr>
+      </w:pPr>
+      <w:r>
+        <w:rPr>
+          <w:rFonts w:ascii="Consolas" w:hAnsi="Consolas" w:cs="Consolas"/>
+          <w:color w:val="0000FF"/>
+          <w:sz w:val="19"/>
+          <w:szCs w:val="19"/>
+        </w:rPr>
+        <w:t>function</w:t>
+      </w:r>
+      <w:r>
+        <w:rPr>
+          <w:rFonts w:ascii="Consolas" w:hAnsi="Consolas" w:cs="Consolas"/>
+          <w:color w:val="000000"/>
+          <w:sz w:val="19"/>
+          <w:szCs w:val="19"/>
+        </w:rPr>
+        <w:t xml:space="preserve"> </w:t>
+      </w:r>
+      <w:proofErr w:type="spellStart"/>
+      <w:proofErr w:type="gramStart"/>
+      <w:r>
+        <w:rPr>
+          <w:rFonts w:ascii="Consolas" w:hAnsi="Consolas" w:cs="Consolas"/>
+          <w:color w:val="000000"/>
+          <w:sz w:val="19"/>
+          <w:szCs w:val="19"/>
+        </w:rPr>
+        <w:t>GetRecordStatus</w:t>
+      </w:r>
+      <w:proofErr w:type="spellEnd"/>
+      <w:r>
+        <w:rPr>
+          <w:rFonts w:ascii="Consolas" w:hAnsi="Consolas" w:cs="Consolas"/>
+          <w:color w:val="000000"/>
+          <w:sz w:val="19"/>
+          <w:szCs w:val="19"/>
+        </w:rPr>
+        <w:t>(</w:t>
+      </w:r>
+      <w:proofErr w:type="spellStart"/>
+      <w:proofErr w:type="gramEnd"/>
+      <w:r>
+        <w:rPr>
+          <w:rFonts w:ascii="Consolas" w:hAnsi="Consolas" w:cs="Consolas"/>
+          <w:color w:val="000000"/>
+          <w:sz w:val="19"/>
+          <w:szCs w:val="19"/>
+        </w:rPr>
+        <w:t>rowData</w:t>
+      </w:r>
+      <w:proofErr w:type="spellEnd"/>
+      <w:r>
+        <w:rPr>
+          <w:rFonts w:ascii="Consolas" w:hAnsi="Consolas" w:cs="Consolas"/>
+          <w:color w:val="000000"/>
+          <w:sz w:val="19"/>
+          <w:szCs w:val="19"/>
+        </w:rPr>
+        <w:t xml:space="preserve">, </w:t>
+      </w:r>
+      <w:proofErr w:type="spellStart"/>
+      <w:r>
+        <w:rPr>
+          <w:rFonts w:ascii="Consolas" w:hAnsi="Consolas" w:cs="Consolas"/>
+          <w:color w:val="000000"/>
+          <w:sz w:val="19"/>
+          <w:szCs w:val="19"/>
+        </w:rPr>
+        <w:t>userLCID</w:t>
+      </w:r>
+      <w:proofErr w:type="spellEnd"/>
+      <w:r>
+        <w:rPr>
+          <w:rFonts w:ascii="Consolas" w:hAnsi="Consolas" w:cs="Consolas"/>
+          <w:color w:val="000000"/>
+          <w:sz w:val="19"/>
+          <w:szCs w:val="19"/>
+        </w:rPr>
         <w:t>) {</w:t>
       </w:r>
       <w:r>
@@ -673,6 +997,8 @@
         <w:t>}</w:t>
       </w:r>
     </w:p>
+    <w:p/>
+    <w:p/>
     <w:sectPr>
       <w:pgSz w:w="11906" w:h="16838"/>
       <w:pgMar w:top="1440" w:right="1440" w:bottom="1440" w:left="1440" w:header="708" w:footer="708" w:gutter="0"/>
@@ -911,11 +1237,127 @@
       </w:rPr>
     </w:lvl>
   </w:abstractNum>
+  <w:abstractNum w:abstractNumId="2" w15:restartNumberingAfterBreak="0">
+    <w:nsid w:val="6DB33C85"/>
+    <w:multiLevelType w:val="hybridMultilevel"/>
+    <w:tmpl w:val="E21CEDAE"/>
+    <w:lvl w:ilvl="0" w:tplc="0C090003">
+      <w:start w:val="1"/>
+      <w:numFmt w:val="bullet"/>
+      <w:lvlText w:val="o"/>
+      <w:lvlJc w:val="left"/>
+      <w:pPr>
+        <w:ind w:left="1440" w:hanging="360"/>
+      </w:pPr>
+      <w:rPr>
+        <w:rFonts w:ascii="Courier New" w:hAnsi="Courier New" w:cs="Courier New" w:hint="default"/>
+      </w:rPr>
+    </w:lvl>
+    <w:lvl w:ilvl="1" w:tplc="0C090003" w:tentative="1">
+      <w:start w:val="1"/>
+      <w:numFmt w:val="bullet"/>
+      <w:lvlText w:val="o"/>
+      <w:lvlJc w:val="left"/>
+      <w:pPr>
+        <w:ind w:left="2160" w:hanging="360"/>
+      </w:pPr>
+      <w:rPr>
+        <w:rFonts w:ascii="Courier New" w:hAnsi="Courier New" w:cs="Courier New" w:hint="default"/>
+      </w:rPr>
+    </w:lvl>
+    <w:lvl w:ilvl="2" w:tplc="0C090005" w:tentative="1">
+      <w:start w:val="1"/>
+      <w:numFmt w:val="bullet"/>
+      <w:lvlText w:val=""/>
+      <w:lvlJc w:val="left"/>
+      <w:pPr>
+        <w:ind w:left="2880" w:hanging="360"/>
+      </w:pPr>
+      <w:rPr>
+        <w:rFonts w:ascii="Wingdings" w:hAnsi="Wingdings" w:hint="default"/>
+      </w:rPr>
+    </w:lvl>
+    <w:lvl w:ilvl="3" w:tplc="0C090001" w:tentative="1">
+      <w:start w:val="1"/>
+      <w:numFmt w:val="bullet"/>
+      <w:lvlText w:val=""/>
+      <w:lvlJc w:val="left"/>
+      <w:pPr>
+        <w:ind w:left="3600" w:hanging="360"/>
+      </w:pPr>
+      <w:rPr>
+        <w:rFonts w:ascii="Symbol" w:hAnsi="Symbol" w:hint="default"/>
+      </w:rPr>
+    </w:lvl>
+    <w:lvl w:ilvl="4" w:tplc="0C090003" w:tentative="1">
+      <w:start w:val="1"/>
+      <w:numFmt w:val="bullet"/>
+      <w:lvlText w:val="o"/>
+      <w:lvlJc w:val="left"/>
+      <w:pPr>
+        <w:ind w:left="4320" w:hanging="360"/>
+      </w:pPr>
+      <w:rPr>
+        <w:rFonts w:ascii="Courier New" w:hAnsi="Courier New" w:cs="Courier New" w:hint="default"/>
+      </w:rPr>
+    </w:lvl>
+    <w:lvl w:ilvl="5" w:tplc="0C090005" w:tentative="1">
+      <w:start w:val="1"/>
+      <w:numFmt w:val="bullet"/>
+      <w:lvlText w:val=""/>
+      <w:lvlJc w:val="left"/>
+      <w:pPr>
+        <w:ind w:left="5040" w:hanging="360"/>
+      </w:pPr>
+      <w:rPr>
+        <w:rFonts w:ascii="Wingdings" w:hAnsi="Wingdings" w:hint="default"/>
+      </w:rPr>
+    </w:lvl>
+    <w:lvl w:ilvl="6" w:tplc="0C090001" w:tentative="1">
+      <w:start w:val="1"/>
+      <w:numFmt w:val="bullet"/>
+      <w:lvlText w:val=""/>
+      <w:lvlJc w:val="left"/>
+      <w:pPr>
+        <w:ind w:left="5760" w:hanging="360"/>
+      </w:pPr>
+      <w:rPr>
+        <w:rFonts w:ascii="Symbol" w:hAnsi="Symbol" w:hint="default"/>
+      </w:rPr>
+    </w:lvl>
+    <w:lvl w:ilvl="7" w:tplc="0C090003" w:tentative="1">
+      <w:start w:val="1"/>
+      <w:numFmt w:val="bullet"/>
+      <w:lvlText w:val="o"/>
+      <w:lvlJc w:val="left"/>
+      <w:pPr>
+        <w:ind w:left="6480" w:hanging="360"/>
+      </w:pPr>
+      <w:rPr>
+        <w:rFonts w:ascii="Courier New" w:hAnsi="Courier New" w:cs="Courier New" w:hint="default"/>
+      </w:rPr>
+    </w:lvl>
+    <w:lvl w:ilvl="8" w:tplc="0C090005" w:tentative="1">
+      <w:start w:val="1"/>
+      <w:numFmt w:val="bullet"/>
+      <w:lvlText w:val=""/>
+      <w:lvlJc w:val="left"/>
+      <w:pPr>
+        <w:ind w:left="7200" w:hanging="360"/>
+      </w:pPr>
+      <w:rPr>
+        <w:rFonts w:ascii="Wingdings" w:hAnsi="Wingdings" w:hint="default"/>
+      </w:rPr>
+    </w:lvl>
+  </w:abstractNum>
   <w:num w:numId="1">
     <w:abstractNumId w:val="0"/>
   </w:num>
   <w:num w:numId="2">
     <w:abstractNumId w:val="1"/>
+  </w:num>
+  <w:num w:numId="3">
+    <w:abstractNumId w:val="2"/>
   </w:num>
 </w:numbering>
 </file>

</xml_diff>